<commit_message>
table of contents updated student 2
</commit_message>
<xml_diff>
--- a/reports/D04/Student #2/TestReport(Student #2).docx
+++ b/reports/D04/Student #2/TestReport(Student #2).docx
@@ -34,7 +34,7 @@
           <w:noProof/>
         </w:rPr>
         <w:drawing>
-          <wp:inline distT="0" distB="0" distL="0" distR="0" wp14:anchorId="228360F5" wp14:editId="71BA5BFE">
+          <wp:inline distT="0" distB="0" distL="0" distR="0" wp14:anchorId="228360F5" wp14:editId="5A146839">
             <wp:extent cx="4625340" cy="4625340"/>
             <wp:effectExtent l="0" t="0" r="0" b="0"/>
             <wp:docPr id="1300111391" name="Picture 1300111391"/>
@@ -232,30 +232,17 @@
         </w:rPr>
         <w:t xml:space="preserve">Student 3: Miguel Álvarez Raya - </w:t>
       </w:r>
-      <w:r>
-        <w:fldChar w:fldCharType="begin"/>
-      </w:r>
-      <w:r>
-        <w:rPr>
-          <w:lang w:val="es-ES"/>
-        </w:rPr>
-        <w:instrText>HYPERLINK "mailto:migalvray@alum.us.es" \t "_blank"</w:instrText>
-      </w:r>
-      <w:r>
-        <w:fldChar w:fldCharType="separate"/>
-      </w:r>
-      <w:r>
-        <w:rPr>
-          <w:rStyle w:val="Hyperlink"/>
-          <w:sz w:val="24"/>
-          <w:szCs w:val="24"/>
-          <w:lang w:val="es-ES"/>
-        </w:rPr>
-        <w:t>migalvray@alum.us.es</w:t>
-      </w:r>
-      <w:r>
-        <w:fldChar w:fldCharType="end"/>
-      </w:r>
+      <w:hyperlink r:id="rId12" w:tgtFrame="_blank" w:history="1">
+        <w:r>
+          <w:rPr>
+            <w:rStyle w:val="Hyperlink"/>
+            <w:sz w:val="24"/>
+            <w:szCs w:val="24"/>
+            <w:lang w:val="es-ES"/>
+          </w:rPr>
+          <w:t>migalvray@alum.us.es</w:t>
+        </w:r>
+      </w:hyperlink>
     </w:p>
     <w:p>
       <w:pPr>
@@ -272,50 +259,19 @@
           <w:szCs w:val="24"/>
           <w:lang w:val="es-ES"/>
         </w:rPr>
-        <w:t xml:space="preserve">Student 4: Salma El </w:t>
+        <w:t xml:space="preserve">Student 4: Salma El Hakimy - </w:t>
       </w:r>
-      <w:proofErr w:type="spellStart"/>
-      <w:r>
-        <w:rPr>
-          <w:sz w:val="24"/>
-          <w:szCs w:val="24"/>
-          <w:lang w:val="es-ES"/>
-        </w:rPr>
-        <w:t>Hakimy</w:t>
-      </w:r>
-      <w:proofErr w:type="spellEnd"/>
-      <w:r>
-        <w:rPr>
-          <w:sz w:val="24"/>
-          <w:szCs w:val="24"/>
-          <w:lang w:val="es-ES"/>
-        </w:rPr>
-        <w:t xml:space="preserve"> - </w:t>
-      </w:r>
-      <w:r>
-        <w:fldChar w:fldCharType="begin"/>
-      </w:r>
-      <w:r>
-        <w:rPr>
-          <w:lang w:val="es-ES"/>
-        </w:rPr>
-        <w:instrText>HYPERLINK "mailto:salel@alum.us.es" \t "_blank"</w:instrText>
-      </w:r>
-      <w:r>
-        <w:fldChar w:fldCharType="separate"/>
-      </w:r>
-      <w:r>
-        <w:rPr>
-          <w:rStyle w:val="Hyperlink"/>
-          <w:sz w:val="24"/>
-          <w:szCs w:val="24"/>
-          <w:lang w:val="es-ES"/>
-        </w:rPr>
-        <w:t>salel@alum.us.es</w:t>
-      </w:r>
-      <w:r>
-        <w:fldChar w:fldCharType="end"/>
-      </w:r>
+      <w:hyperlink r:id="rId13" w:tgtFrame="_blank" w:history="1">
+        <w:r>
+          <w:rPr>
+            <w:rStyle w:val="Hyperlink"/>
+            <w:sz w:val="24"/>
+            <w:szCs w:val="24"/>
+            <w:lang w:val="es-ES"/>
+          </w:rPr>
+          <w:t>salel@alum.us.es</w:t>
+        </w:r>
+      </w:hyperlink>
     </w:p>
     <w:p>
       <w:pPr>
@@ -564,7 +520,7 @@
             </w:rPr>
             <w:fldChar w:fldCharType="separate"/>
           </w:r>
-          <w:hyperlink w:anchor="_Toc199017491" w:history="1">
+          <w:hyperlink w:anchor="_Toc199189516" w:history="1">
             <w:r>
               <w:rPr>
                 <w:rStyle w:val="Hyperlink"/>
@@ -602,7 +558,7 @@
               <w:rPr>
                 <w:webHidden/>
               </w:rPr>
-              <w:instrText xml:space="preserve"> PAGEREF _Toc199017491 \h </w:instrText>
+              <w:instrText xml:space="preserve"> PAGEREF _Toc199189516 \h </w:instrText>
             </w:r>
             <w:r>
               <w:rPr>
@@ -639,7 +595,7 @@
               <w14:ligatures w14:val="standardContextual"/>
             </w:rPr>
           </w:pPr>
-          <w:hyperlink w:anchor="_Toc199017492" w:history="1">
+          <w:hyperlink w:anchor="_Toc199189517" w:history="1">
             <w:r>
               <w:rPr>
                 <w:rStyle w:val="Hyperlink"/>
@@ -677,7 +633,7 @@
               <w:rPr>
                 <w:webHidden/>
               </w:rPr>
-              <w:instrText xml:space="preserve"> PAGEREF _Toc199017492 \h </w:instrText>
+              <w:instrText xml:space="preserve"> PAGEREF _Toc199189517 \h </w:instrText>
             </w:r>
             <w:r>
               <w:rPr>
@@ -714,7 +670,7 @@
               <w14:ligatures w14:val="standardContextual"/>
             </w:rPr>
           </w:pPr>
-          <w:hyperlink w:anchor="_Toc199017493" w:history="1">
+          <w:hyperlink w:anchor="_Toc199189518" w:history="1">
             <w:r>
               <w:rPr>
                 <w:rStyle w:val="Hyperlink"/>
@@ -752,7 +708,7 @@
               <w:rPr>
                 <w:webHidden/>
               </w:rPr>
-              <w:instrText xml:space="preserve"> PAGEREF _Toc199017493 \h </w:instrText>
+              <w:instrText xml:space="preserve"> PAGEREF _Toc199189518 \h </w:instrText>
             </w:r>
             <w:r>
               <w:rPr>
@@ -789,7 +745,7 @@
               <w14:ligatures w14:val="standardContextual"/>
             </w:rPr>
           </w:pPr>
-          <w:hyperlink w:anchor="_Toc199017494" w:history="1">
+          <w:hyperlink w:anchor="_Toc199189519" w:history="1">
             <w:r>
               <w:rPr>
                 <w:rStyle w:val="Hyperlink"/>
@@ -827,7 +783,7 @@
               <w:rPr>
                 <w:webHidden/>
               </w:rPr>
-              <w:instrText xml:space="preserve"> PAGEREF _Toc199017494 \h </w:instrText>
+              <w:instrText xml:space="preserve"> PAGEREF _Toc199189519 \h </w:instrText>
             </w:r>
             <w:r>
               <w:rPr>
@@ -871,7 +827,7 @@
               <w14:ligatures w14:val="standardContextual"/>
             </w:rPr>
           </w:pPr>
-          <w:hyperlink w:anchor="_Toc199017495" w:history="1">
+          <w:hyperlink w:anchor="_Toc199189520" w:history="1">
             <w:r>
               <w:rPr>
                 <w:rStyle w:val="Hyperlink"/>
@@ -917,7 +873,7 @@
                 <w:noProof/>
                 <w:webHidden/>
               </w:rPr>
-              <w:instrText xml:space="preserve"> PAGEREF _Toc199017495 \h </w:instrText>
+              <w:instrText xml:space="preserve"> PAGEREF _Toc199189520 \h </w:instrText>
             </w:r>
             <w:r>
               <w:rPr>
@@ -965,7 +921,7 @@
               <w14:ligatures w14:val="standardContextual"/>
             </w:rPr>
           </w:pPr>
-          <w:hyperlink w:anchor="_Toc199017496" w:history="1">
+          <w:hyperlink w:anchor="_Toc199189521" w:history="1">
             <w:r>
               <w:rPr>
                 <w:rStyle w:val="Hyperlink"/>
@@ -990,7 +946,7 @@
                 <w:rStyle w:val="Hyperlink"/>
                 <w:noProof/>
               </w:rPr>
-              <w:t>Passenger functional testing</w:t>
+              <w:t>Passenger functionalities functional testing</w:t>
             </w:r>
             <w:r>
               <w:rPr>
@@ -1011,7 +967,7 @@
                 <w:noProof/>
                 <w:webHidden/>
               </w:rPr>
-              <w:instrText xml:space="preserve"> PAGEREF _Toc199017496 \h </w:instrText>
+              <w:instrText xml:space="preserve"> PAGEREF _Toc199189521 \h </w:instrText>
             </w:r>
             <w:r>
               <w:rPr>
@@ -1059,7 +1015,7 @@
               <w14:ligatures w14:val="standardContextual"/>
             </w:rPr>
           </w:pPr>
-          <w:hyperlink w:anchor="_Toc199017497" w:history="1">
+          <w:hyperlink w:anchor="_Toc199189522" w:history="1">
             <w:r>
               <w:rPr>
                 <w:rStyle w:val="Hyperlink"/>
@@ -1105,7 +1061,7 @@
                 <w:noProof/>
                 <w:webHidden/>
               </w:rPr>
-              <w:instrText xml:space="preserve"> PAGEREF _Toc199017497 \h </w:instrText>
+              <w:instrText xml:space="preserve"> PAGEREF _Toc199189522 \h </w:instrText>
             </w:r>
             <w:r>
               <w:rPr>
@@ -1125,7 +1081,7 @@
                 <w:noProof/>
                 <w:webHidden/>
               </w:rPr>
-              <w:t>5</w:t>
+              <w:t>10</w:t>
             </w:r>
             <w:r>
               <w:rPr>
@@ -1153,7 +1109,7 @@
               <w14:ligatures w14:val="standardContextual"/>
             </w:rPr>
           </w:pPr>
-          <w:hyperlink w:anchor="_Toc199017498" w:history="1">
+          <w:hyperlink w:anchor="_Toc199189523" w:history="1">
             <w:r>
               <w:rPr>
                 <w:rStyle w:val="Hyperlink"/>
@@ -1178,7 +1134,7 @@
                 <w:rStyle w:val="Hyperlink"/>
                 <w:noProof/>
               </w:rPr>
-              <w:t>AssignedTo functional testing</w:t>
+              <w:t>Booking assignations (intermediate entity) functional testing</w:t>
             </w:r>
             <w:r>
               <w:rPr>
@@ -1199,7 +1155,7 @@
                 <w:noProof/>
                 <w:webHidden/>
               </w:rPr>
-              <w:instrText xml:space="preserve"> PAGEREF _Toc199017498 \h </w:instrText>
+              <w:instrText xml:space="preserve"> PAGEREF _Toc199189523 \h </w:instrText>
             </w:r>
             <w:r>
               <w:rPr>
@@ -1219,7 +1175,101 @@
                 <w:noProof/>
                 <w:webHidden/>
               </w:rPr>
-              <w:t>5</w:t>
+              <w:t>14</w:t>
+            </w:r>
+            <w:r>
+              <w:rPr>
+                <w:noProof/>
+                <w:webHidden/>
+              </w:rPr>
+              <w:fldChar w:fldCharType="end"/>
+            </w:r>
+          </w:hyperlink>
+        </w:p>
+        <w:p>
+          <w:pPr>
+            <w:pStyle w:val="TOC3"/>
+            <w:tabs>
+              <w:tab w:val="left" w:pos="1200"/>
+              <w:tab w:val="right" w:leader="dot" w:pos="8494"/>
+            </w:tabs>
+            <w:rPr>
+              <w:rFonts w:cstheme="minorBidi"/>
+              <w:noProof/>
+              <w:kern w:val="2"/>
+              <w:sz w:val="24"/>
+              <w:szCs w:val="24"/>
+              <w:lang w:val="es-ES" w:eastAsia="es-ES"/>
+              <w14:ligatures w14:val="standardContextual"/>
+            </w:rPr>
+          </w:pPr>
+          <w:hyperlink w:anchor="_Toc199189524" w:history="1">
+            <w:r>
+              <w:rPr>
+                <w:rStyle w:val="Hyperlink"/>
+                <w:noProof/>
+              </w:rPr>
+              <w:t>4.1.4</w:t>
+            </w:r>
+            <w:r>
+              <w:rPr>
+                <w:rFonts w:cstheme="minorBidi"/>
+                <w:noProof/>
+                <w:kern w:val="2"/>
+                <w:sz w:val="24"/>
+                <w:szCs w:val="24"/>
+                <w:lang w:val="es-ES" w:eastAsia="es-ES"/>
+                <w14:ligatures w14:val="standardContextual"/>
+              </w:rPr>
+              <w:tab/>
+            </w:r>
+            <w:r>
+              <w:rPr>
+                <w:rStyle w:val="Hyperlink"/>
+                <w:noProof/>
+              </w:rPr>
+              <w:t>Total coverage</w:t>
+            </w:r>
+            <w:r>
+              <w:rPr>
+                <w:noProof/>
+                <w:webHidden/>
+              </w:rPr>
+              <w:tab/>
+            </w:r>
+            <w:r>
+              <w:rPr>
+                <w:noProof/>
+                <w:webHidden/>
+              </w:rPr>
+              <w:fldChar w:fldCharType="begin"/>
+            </w:r>
+            <w:r>
+              <w:rPr>
+                <w:noProof/>
+                <w:webHidden/>
+              </w:rPr>
+              <w:instrText xml:space="preserve"> PAGEREF _Toc199189524 \h </w:instrText>
+            </w:r>
+            <w:r>
+              <w:rPr>
+                <w:noProof/>
+                <w:webHidden/>
+              </w:rPr>
+            </w:r>
+            <w:r>
+              <w:rPr>
+                <w:noProof/>
+                <w:webHidden/>
+              </w:rPr>
+              <w:fldChar w:fldCharType="separate"/>
+            </w:r>
+            <w:r>
+              <w:rPr>
+                <w:noProof/>
+                <w:webHidden/>
+              </w:rPr>
+              <w:t>15</w:t>
             </w:r>
             <w:r>
               <w:rPr>
@@ -1247,7 +1297,7 @@
               <w14:ligatures w14:val="standardContextual"/>
             </w:rPr>
           </w:pPr>
-          <w:hyperlink w:anchor="_Toc199017499" w:history="1">
+          <w:hyperlink w:anchor="_Toc199189525" w:history="1">
             <w:r>
               <w:rPr>
                 <w:rStyle w:val="Hyperlink"/>
@@ -1293,7 +1343,7 @@
                 <w:noProof/>
                 <w:webHidden/>
               </w:rPr>
-              <w:instrText xml:space="preserve"> PAGEREF _Toc199017499 \h </w:instrText>
+              <w:instrText xml:space="preserve"> PAGEREF _Toc199189525 \h </w:instrText>
             </w:r>
             <w:r>
               <w:rPr>
@@ -1313,7 +1363,293 @@
                 <w:noProof/>
                 <w:webHidden/>
               </w:rPr>
-              <w:t>5</w:t>
+              <w:t>16</w:t>
+            </w:r>
+            <w:r>
+              <w:rPr>
+                <w:noProof/>
+                <w:webHidden/>
+              </w:rPr>
+              <w:fldChar w:fldCharType="end"/>
+            </w:r>
+          </w:hyperlink>
+        </w:p>
+        <w:p>
+          <w:pPr>
+            <w:pStyle w:val="TOC3"/>
+            <w:tabs>
+              <w:tab w:val="left" w:pos="1200"/>
+              <w:tab w:val="right" w:leader="dot" w:pos="8494"/>
+            </w:tabs>
+            <w:rPr>
+              <w:rFonts w:cstheme="minorBidi"/>
+              <w:noProof/>
+              <w:kern w:val="2"/>
+              <w:sz w:val="24"/>
+              <w:szCs w:val="24"/>
+              <w:lang w:val="es-ES" w:eastAsia="es-ES"/>
+              <w14:ligatures w14:val="standardContextual"/>
+            </w:rPr>
+          </w:pPr>
+          <w:hyperlink w:anchor="_Toc199189526" w:history="1">
+            <w:r>
+              <w:rPr>
+                <w:rStyle w:val="Hyperlink"/>
+                <w:noProof/>
+              </w:rPr>
+              <w:t>4.2.1</w:t>
+            </w:r>
+            <w:r>
+              <w:rPr>
+                <w:rFonts w:cstheme="minorBidi"/>
+                <w:noProof/>
+                <w:kern w:val="2"/>
+                <w:sz w:val="24"/>
+                <w:szCs w:val="24"/>
+                <w:lang w:val="es-ES" w:eastAsia="es-ES"/>
+                <w14:ligatures w14:val="standardContextual"/>
+              </w:rPr>
+              <w:tab/>
+            </w:r>
+            <w:r>
+              <w:rPr>
+                <w:rStyle w:val="Hyperlink"/>
+                <w:noProof/>
+              </w:rPr>
+              <w:t>Computer A results</w:t>
+            </w:r>
+            <w:r>
+              <w:rPr>
+                <w:noProof/>
+                <w:webHidden/>
+              </w:rPr>
+              <w:tab/>
+            </w:r>
+            <w:r>
+              <w:rPr>
+                <w:noProof/>
+                <w:webHidden/>
+              </w:rPr>
+              <w:fldChar w:fldCharType="begin"/>
+            </w:r>
+            <w:r>
+              <w:rPr>
+                <w:noProof/>
+                <w:webHidden/>
+              </w:rPr>
+              <w:instrText xml:space="preserve"> PAGEREF _Toc199189526 \h </w:instrText>
+            </w:r>
+            <w:r>
+              <w:rPr>
+                <w:noProof/>
+                <w:webHidden/>
+              </w:rPr>
+            </w:r>
+            <w:r>
+              <w:rPr>
+                <w:noProof/>
+                <w:webHidden/>
+              </w:rPr>
+              <w:fldChar w:fldCharType="separate"/>
+            </w:r>
+            <w:r>
+              <w:rPr>
+                <w:noProof/>
+                <w:webHidden/>
+              </w:rPr>
+              <w:t>16</w:t>
+            </w:r>
+            <w:r>
+              <w:rPr>
+                <w:noProof/>
+                <w:webHidden/>
+              </w:rPr>
+              <w:fldChar w:fldCharType="end"/>
+            </w:r>
+          </w:hyperlink>
+        </w:p>
+        <w:p>
+          <w:pPr>
+            <w:pStyle w:val="TOC3"/>
+            <w:tabs>
+              <w:tab w:val="left" w:pos="1200"/>
+              <w:tab w:val="right" w:leader="dot" w:pos="8494"/>
+            </w:tabs>
+            <w:rPr>
+              <w:rFonts w:cstheme="minorBidi"/>
+              <w:noProof/>
+              <w:kern w:val="2"/>
+              <w:sz w:val="24"/>
+              <w:szCs w:val="24"/>
+              <w:lang w:val="es-ES" w:eastAsia="es-ES"/>
+              <w14:ligatures w14:val="standardContextual"/>
+            </w:rPr>
+          </w:pPr>
+          <w:hyperlink w:anchor="_Toc199189527" w:history="1">
+            <w:r>
+              <w:rPr>
+                <w:rStyle w:val="Hyperlink"/>
+                <w:noProof/>
+                <w:lang w:val="es-ES" w:eastAsia="es-ES"/>
+              </w:rPr>
+              <w:t>4.2.2</w:t>
+            </w:r>
+            <w:r>
+              <w:rPr>
+                <w:rFonts w:cstheme="minorBidi"/>
+                <w:noProof/>
+                <w:kern w:val="2"/>
+                <w:sz w:val="24"/>
+                <w:szCs w:val="24"/>
+                <w:lang w:val="es-ES" w:eastAsia="es-ES"/>
+                <w14:ligatures w14:val="standardContextual"/>
+              </w:rPr>
+              <w:tab/>
+            </w:r>
+            <w:r>
+              <w:rPr>
+                <w:rStyle w:val="Hyperlink"/>
+                <w:noProof/>
+                <w:lang w:val="es-ES" w:eastAsia="es-ES"/>
+              </w:rPr>
+              <w:t>Computer B results</w:t>
+            </w:r>
+            <w:r>
+              <w:rPr>
+                <w:noProof/>
+                <w:webHidden/>
+              </w:rPr>
+              <w:tab/>
+            </w:r>
+            <w:r>
+              <w:rPr>
+                <w:noProof/>
+                <w:webHidden/>
+              </w:rPr>
+              <w:fldChar w:fldCharType="begin"/>
+            </w:r>
+            <w:r>
+              <w:rPr>
+                <w:noProof/>
+                <w:webHidden/>
+              </w:rPr>
+              <w:instrText xml:space="preserve"> PAGEREF _Toc199189527 \h </w:instrText>
+            </w:r>
+            <w:r>
+              <w:rPr>
+                <w:noProof/>
+                <w:webHidden/>
+              </w:rPr>
+            </w:r>
+            <w:r>
+              <w:rPr>
+                <w:noProof/>
+                <w:webHidden/>
+              </w:rPr>
+              <w:fldChar w:fldCharType="separate"/>
+            </w:r>
+            <w:r>
+              <w:rPr>
+                <w:noProof/>
+                <w:webHidden/>
+              </w:rPr>
+              <w:t>17</w:t>
+            </w:r>
+            <w:r>
+              <w:rPr>
+                <w:noProof/>
+                <w:webHidden/>
+              </w:rPr>
+              <w:fldChar w:fldCharType="end"/>
+            </w:r>
+          </w:hyperlink>
+        </w:p>
+        <w:p>
+          <w:pPr>
+            <w:pStyle w:val="TOC3"/>
+            <w:tabs>
+              <w:tab w:val="left" w:pos="1200"/>
+              <w:tab w:val="right" w:leader="dot" w:pos="8494"/>
+            </w:tabs>
+            <w:rPr>
+              <w:rFonts w:cstheme="minorBidi"/>
+              <w:noProof/>
+              <w:kern w:val="2"/>
+              <w:sz w:val="24"/>
+              <w:szCs w:val="24"/>
+              <w:lang w:val="es-ES" w:eastAsia="es-ES"/>
+              <w14:ligatures w14:val="standardContextual"/>
+            </w:rPr>
+          </w:pPr>
+          <w:hyperlink w:anchor="_Toc199189528" w:history="1">
+            <w:r>
+              <w:rPr>
+                <w:rStyle w:val="Hyperlink"/>
+                <w:noProof/>
+                <w:lang w:eastAsia="es-ES"/>
+              </w:rPr>
+              <w:t>4.2.3</w:t>
+            </w:r>
+            <w:r>
+              <w:rPr>
+                <w:rFonts w:cstheme="minorBidi"/>
+                <w:noProof/>
+                <w:kern w:val="2"/>
+                <w:sz w:val="24"/>
+                <w:szCs w:val="24"/>
+                <w:lang w:val="es-ES" w:eastAsia="es-ES"/>
+                <w14:ligatures w14:val="standardContextual"/>
+              </w:rPr>
+              <w:tab/>
+            </w:r>
+            <w:r>
+              <w:rPr>
+                <w:rStyle w:val="Hyperlink"/>
+                <w:noProof/>
+                <w:lang w:eastAsia="es-ES"/>
+              </w:rPr>
+              <w:t>Results comparison</w:t>
+            </w:r>
+            <w:r>
+              <w:rPr>
+                <w:noProof/>
+                <w:webHidden/>
+              </w:rPr>
+              <w:tab/>
+            </w:r>
+            <w:r>
+              <w:rPr>
+                <w:noProof/>
+                <w:webHidden/>
+              </w:rPr>
+              <w:fldChar w:fldCharType="begin"/>
+            </w:r>
+            <w:r>
+              <w:rPr>
+                <w:noProof/>
+                <w:webHidden/>
+              </w:rPr>
+              <w:instrText xml:space="preserve"> PAGEREF _Toc199189528 \h </w:instrText>
+            </w:r>
+            <w:r>
+              <w:rPr>
+                <w:noProof/>
+                <w:webHidden/>
+              </w:rPr>
+            </w:r>
+            <w:r>
+              <w:rPr>
+                <w:noProof/>
+                <w:webHidden/>
+              </w:rPr>
+              <w:fldChar w:fldCharType="separate"/>
+            </w:r>
+            <w:r>
+              <w:rPr>
+                <w:noProof/>
+                <w:webHidden/>
+              </w:rPr>
+              <w:t>18</w:t>
             </w:r>
             <w:r>
               <w:rPr>
@@ -1334,7 +1670,7 @@
               <w14:ligatures w14:val="standardContextual"/>
             </w:rPr>
           </w:pPr>
-          <w:hyperlink w:anchor="_Toc199017500" w:history="1">
+          <w:hyperlink w:anchor="_Toc199189529" w:history="1">
             <w:r>
               <w:rPr>
                 <w:rStyle w:val="Hyperlink"/>
@@ -1372,7 +1708,7 @@
               <w:rPr>
                 <w:webHidden/>
               </w:rPr>
-              <w:instrText xml:space="preserve"> PAGEREF _Toc199017500 \h </w:instrText>
+              <w:instrText xml:space="preserve"> PAGEREF _Toc199189529 \h </w:instrText>
             </w:r>
             <w:r>
               <w:rPr>
@@ -1389,7 +1725,7 @@
               <w:rPr>
                 <w:webHidden/>
               </w:rPr>
-              <w:t>6</w:t>
+              <w:t>19</w:t>
             </w:r>
             <w:r>
               <w:rPr>
@@ -1409,7 +1745,7 @@
               <w14:ligatures w14:val="standardContextual"/>
             </w:rPr>
           </w:pPr>
-          <w:hyperlink w:anchor="_Toc199017501" w:history="1">
+          <w:hyperlink w:anchor="_Toc199189530" w:history="1">
             <w:r>
               <w:rPr>
                 <w:rStyle w:val="Hyperlink"/>
@@ -1447,7 +1783,7 @@
               <w:rPr>
                 <w:webHidden/>
               </w:rPr>
-              <w:instrText xml:space="preserve"> PAGEREF _Toc199017501 \h </w:instrText>
+              <w:instrText xml:space="preserve"> PAGEREF _Toc199189530 \h </w:instrText>
             </w:r>
             <w:r>
               <w:rPr>
@@ -1464,7 +1800,7 @@
               <w:rPr>
                 <w:webHidden/>
               </w:rPr>
-              <w:t>6</w:t>
+              <w:t>19</w:t>
             </w:r>
             <w:r>
               <w:rPr>
@@ -1505,7 +1841,7 @@
       <w:pPr>
         <w:pStyle w:val="Heading1"/>
       </w:pPr>
-      <w:bookmarkStart w:id="0" w:name="_Toc199017491"/>
+      <w:bookmarkStart w:id="0" w:name="_Toc199189516"/>
       <w:r>
         <w:t>Executive Summary</w:t>
       </w:r>
@@ -1608,7 +1944,7 @@
       <w:pPr>
         <w:pStyle w:val="Heading1"/>
       </w:pPr>
-      <w:bookmarkStart w:id="1" w:name="_Toc199017492"/>
+      <w:bookmarkStart w:id="1" w:name="_Toc199189517"/>
       <w:r>
         <w:t>Revision Table</w:t>
       </w:r>
@@ -1928,7 +2264,7 @@
       <w:pPr>
         <w:pStyle w:val="Heading1"/>
       </w:pPr>
-      <w:bookmarkStart w:id="2" w:name="_Toc199017493"/>
+      <w:bookmarkStart w:id="2" w:name="_Toc199189518"/>
       <w:r>
         <w:t>Introduction</w:t>
       </w:r>
@@ -2025,7 +2361,7 @@
       <w:pPr>
         <w:pStyle w:val="Heading1"/>
       </w:pPr>
-      <w:bookmarkStart w:id="3" w:name="_Toc199017494"/>
+      <w:bookmarkStart w:id="3" w:name="_Toc199189519"/>
       <w:r>
         <w:t>Contents</w:t>
       </w:r>
@@ -2035,7 +2371,7 @@
       <w:pPr>
         <w:pStyle w:val="Heading2"/>
       </w:pPr>
-      <w:bookmarkStart w:id="4" w:name="_Toc199017495"/>
+      <w:bookmarkStart w:id="4" w:name="_Toc199189520"/>
       <w:r>
         <w:t>Functional testing</w:t>
       </w:r>
@@ -2045,7 +2381,7 @@
       <w:pPr>
         <w:pStyle w:val="Heading3"/>
       </w:pPr>
-      <w:bookmarkStart w:id="5" w:name="_Toc199017496"/>
+      <w:bookmarkStart w:id="5" w:name="_Toc199189521"/>
       <w:r>
         <w:t>Passenger</w:t>
       </w:r>
@@ -2820,15 +3156,7 @@
           </w:tcPr>
           <w:p>
             <w:r>
-              <w:t>Create a passenger with non-</w:t>
-            </w:r>
-            <w:proofErr w:type="spellStart"/>
-            <w:r>
-              <w:t>latin</w:t>
-            </w:r>
-            <w:proofErr w:type="spellEnd"/>
-            <w:r>
-              <w:t xml:space="preserve"> full name characters</w:t>
+              <w:t>Create a passenger with non-latin full name characters</w:t>
             </w:r>
           </w:p>
         </w:tc>
@@ -3962,15 +4290,7 @@
           </w:tcPr>
           <w:p>
             <w:r>
-              <w:t>Create a passenger with non-</w:t>
-            </w:r>
-            <w:proofErr w:type="spellStart"/>
-            <w:r>
-              <w:t>latin</w:t>
-            </w:r>
-            <w:proofErr w:type="spellEnd"/>
-            <w:r>
-              <w:t xml:space="preserve"> special needs characters</w:t>
+              <w:t>Create a passenger with non-latin special needs characters</w:t>
             </w:r>
           </w:p>
         </w:tc>
@@ -4415,15 +4735,7 @@
           </w:tcPr>
           <w:p>
             <w:r>
-              <w:t>Update a passenger with non-</w:t>
-            </w:r>
-            <w:proofErr w:type="spellStart"/>
-            <w:r>
-              <w:t>latin</w:t>
-            </w:r>
-            <w:proofErr w:type="spellEnd"/>
-            <w:r>
-              <w:t xml:space="preserve"> full name characters</w:t>
+              <w:t>Update a passenger with non-latin full name characters</w:t>
             </w:r>
           </w:p>
         </w:tc>
@@ -5557,15 +5869,7 @@
           </w:tcPr>
           <w:p>
             <w:r>
-              <w:t>Update a passenger with non-</w:t>
-            </w:r>
-            <w:proofErr w:type="spellStart"/>
-            <w:r>
-              <w:t>latin</w:t>
-            </w:r>
-            <w:proofErr w:type="spellEnd"/>
-            <w:r>
-              <w:t xml:space="preserve"> special needs characters</w:t>
+              <w:t>Update a passenger with non-latin special needs characters</w:t>
             </w:r>
           </w:p>
         </w:tc>
@@ -5607,13 +5911,8 @@
           </w:tcPr>
           <w:p>
             <w:r>
-              <w:t xml:space="preserve">Update a passenger with an injection </w:t>
-            </w:r>
-            <w:proofErr w:type="gramStart"/>
-            <w:r>
-              <w:t>special needs</w:t>
-            </w:r>
-            <w:proofErr w:type="gramEnd"/>
+              <w:t>Update a passenger with an injection special needs</w:t>
+            </w:r>
           </w:p>
         </w:tc>
         <w:tc>
@@ -7374,13 +7673,8 @@
           </w:tcPr>
           <w:p>
             <w:r>
-              <w:t xml:space="preserve">Publish a passenger with an injection </w:t>
-            </w:r>
-            <w:proofErr w:type="gramStart"/>
-            <w:r>
-              <w:t>special needs</w:t>
-            </w:r>
-            <w:proofErr w:type="gramEnd"/>
+              <w:t>Publish a passenger with an injection special needs</w:t>
+            </w:r>
           </w:p>
         </w:tc>
         <w:tc>
@@ -7981,7 +8275,7 @@
       <w:pPr>
         <w:pStyle w:val="Heading3"/>
       </w:pPr>
-      <w:bookmarkStart w:id="6" w:name="_Toc199017497"/>
+      <w:bookmarkStart w:id="6" w:name="_Toc199189522"/>
       <w:r>
         <w:t>Booking functional testing</w:t>
       </w:r>
@@ -11979,7 +12273,7 @@
       <w:pPr>
         <w:pStyle w:val="Heading3"/>
       </w:pPr>
-      <w:bookmarkStart w:id="7" w:name="_Toc199017498"/>
+      <w:bookmarkStart w:id="7" w:name="_Toc199189523"/>
       <w:r>
         <w:t>Booking assignations (intermediate entity)</w:t>
       </w:r>
@@ -14612,9 +14906,11 @@
       <w:pPr>
         <w:pStyle w:val="Heading3"/>
       </w:pPr>
+      <w:bookmarkStart w:id="8" w:name="_Toc199189524"/>
       <w:r>
         <w:t>Total coverage</w:t>
       </w:r>
+      <w:bookmarkEnd w:id="8"/>
     </w:p>
     <w:p/>
     <w:p>
@@ -14655,7 +14951,7 @@
                     <pic:cNvPicPr/>
                   </pic:nvPicPr>
                   <pic:blipFill>
-                    <a:blip r:embed="rId12"/>
+                    <a:blip r:embed="rId14"/>
                     <a:stretch>
                       <a:fillRect/>
                     </a:stretch>
@@ -14715,11 +15011,11 @@
       <w:pPr>
         <w:pStyle w:val="Heading2"/>
       </w:pPr>
-      <w:bookmarkStart w:id="8" w:name="_Toc199017499"/>
+      <w:bookmarkStart w:id="9" w:name="_Toc199189525"/>
       <w:r>
         <w:t>Performance testing</w:t>
       </w:r>
-      <w:bookmarkEnd w:id="8"/>
+      <w:bookmarkEnd w:id="9"/>
     </w:p>
     <w:p/>
     <w:p>
@@ -14735,6 +15031,7 @@
       <w:pPr>
         <w:pStyle w:val="Heading3"/>
       </w:pPr>
+      <w:bookmarkStart w:id="10" w:name="_Toc199189526"/>
       <w:r>
         <w:t xml:space="preserve">Computer </w:t>
       </w:r>
@@ -14744,6 +15041,7 @@
       <w:r>
         <w:t xml:space="preserve"> results</w:t>
       </w:r>
+      <w:bookmarkEnd w:id="10"/>
     </w:p>
     <w:p/>
     <w:p>
@@ -14769,7 +15067,7 @@
                     </pic:cNvPicPr>
                   </pic:nvPicPr>
                   <pic:blipFill>
-                    <a:blip r:embed="rId13" cstate="print">
+                    <a:blip r:embed="rId15" cstate="print">
                       <a:extLst>
                         <a:ext uri="{28A0092B-C50C-407E-A947-70E740481C1C}">
                           <a14:useLocalDpi xmlns:a14="http://schemas.microsoft.com/office/drawing/2010/main" val="0"/>
@@ -15438,7 +15736,6 @@
                 <w:lang w:val="es-ES" w:eastAsia="es-ES"/>
               </w:rPr>
             </w:pPr>
-            <w:proofErr w:type="spellStart"/>
             <w:r>
               <w:rPr>
                 <w:rFonts w:ascii="Aptos Narrow" w:eastAsia="Times New Roman" w:hAnsi="Aptos Narrow" w:cs="Times New Roman"/>
@@ -15447,7 +15744,6 @@
               </w:rPr>
               <w:t>Mode</w:t>
             </w:r>
-            <w:proofErr w:type="spellEnd"/>
           </w:p>
         </w:tc>
         <w:tc>
@@ -15622,18 +15918,8 @@
                 <w:color w:val="000000"/>
                 <w:lang w:val="es-ES" w:eastAsia="es-ES"/>
               </w:rPr>
-              <w:t xml:space="preserve">Standard </w:t>
-            </w:r>
-            <w:proofErr w:type="spellStart"/>
-            <w:r>
-              <w:rPr>
-                <w:rFonts w:ascii="Aptos Narrow" w:eastAsia="Times New Roman" w:hAnsi="Aptos Narrow" w:cs="Times New Roman"/>
-                <w:color w:val="000000"/>
-                <w:lang w:val="es-ES" w:eastAsia="es-ES"/>
-              </w:rPr>
-              <w:t>Deviation</w:t>
-            </w:r>
-            <w:proofErr w:type="spellEnd"/>
+              <w:t>Standard Deviation</w:t>
+            </w:r>
           </w:p>
         </w:tc>
         <w:tc>
@@ -15802,34 +16088,14 @@
                 <w:lang w:val="es-ES" w:eastAsia="es-ES"/>
               </w:rPr>
             </w:pPr>
-            <w:proofErr w:type="spellStart"/>
             <w:r>
               <w:rPr>
                 <w:rFonts w:ascii="Aptos Narrow" w:eastAsia="Times New Roman" w:hAnsi="Aptos Narrow" w:cs="Times New Roman"/>
                 <w:color w:val="000000"/>
                 <w:lang w:val="es-ES" w:eastAsia="es-ES"/>
               </w:rPr>
-              <w:t>Sample</w:t>
-            </w:r>
-            <w:proofErr w:type="spellEnd"/>
-            <w:r>
-              <w:rPr>
-                <w:rFonts w:ascii="Aptos Narrow" w:eastAsia="Times New Roman" w:hAnsi="Aptos Narrow" w:cs="Times New Roman"/>
-                <w:color w:val="000000"/>
-                <w:lang w:val="es-ES" w:eastAsia="es-ES"/>
-              </w:rPr>
-              <w:t xml:space="preserve"> </w:t>
-            </w:r>
-            <w:proofErr w:type="spellStart"/>
-            <w:r>
-              <w:rPr>
-                <w:rFonts w:ascii="Aptos Narrow" w:eastAsia="Times New Roman" w:hAnsi="Aptos Narrow" w:cs="Times New Roman"/>
-                <w:color w:val="000000"/>
-                <w:lang w:val="es-ES" w:eastAsia="es-ES"/>
-              </w:rPr>
-              <w:t>Variance</w:t>
-            </w:r>
-            <w:proofErr w:type="spellEnd"/>
+              <w:t>Sample Variance</w:t>
+            </w:r>
           </w:p>
         </w:tc>
         <w:tc>
@@ -15998,7 +16264,6 @@
                 <w:lang w:val="es-ES" w:eastAsia="es-ES"/>
               </w:rPr>
             </w:pPr>
-            <w:proofErr w:type="spellStart"/>
             <w:r>
               <w:rPr>
                 <w:rFonts w:ascii="Aptos Narrow" w:eastAsia="Times New Roman" w:hAnsi="Aptos Narrow" w:cs="Times New Roman"/>
@@ -16007,7 +16272,6 @@
               </w:rPr>
               <w:t>Kurtosis</w:t>
             </w:r>
-            <w:proofErr w:type="spellEnd"/>
           </w:p>
         </w:tc>
         <w:tc>
@@ -16176,7 +16440,6 @@
                 <w:lang w:val="es-ES" w:eastAsia="es-ES"/>
               </w:rPr>
             </w:pPr>
-            <w:proofErr w:type="spellStart"/>
             <w:r>
               <w:rPr>
                 <w:rFonts w:ascii="Aptos Narrow" w:eastAsia="Times New Roman" w:hAnsi="Aptos Narrow" w:cs="Times New Roman"/>
@@ -16185,7 +16448,6 @@
               </w:rPr>
               <w:t>Skewness</w:t>
             </w:r>
-            <w:proofErr w:type="spellEnd"/>
           </w:p>
         </w:tc>
         <w:tc>
@@ -16354,7 +16616,6 @@
                 <w:lang w:val="es-ES" w:eastAsia="es-ES"/>
               </w:rPr>
             </w:pPr>
-            <w:proofErr w:type="spellStart"/>
             <w:r>
               <w:rPr>
                 <w:rFonts w:ascii="Aptos Narrow" w:eastAsia="Times New Roman" w:hAnsi="Aptos Narrow" w:cs="Times New Roman"/>
@@ -16363,7 +16624,6 @@
               </w:rPr>
               <w:t>Range</w:t>
             </w:r>
-            <w:proofErr w:type="spellEnd"/>
           </w:p>
         </w:tc>
         <w:tc>
@@ -16532,7 +16792,6 @@
                 <w:lang w:val="es-ES" w:eastAsia="es-ES"/>
               </w:rPr>
             </w:pPr>
-            <w:proofErr w:type="spellStart"/>
             <w:r>
               <w:rPr>
                 <w:rFonts w:ascii="Aptos Narrow" w:eastAsia="Times New Roman" w:hAnsi="Aptos Narrow" w:cs="Times New Roman"/>
@@ -16541,7 +16800,6 @@
               </w:rPr>
               <w:t>Minimum</w:t>
             </w:r>
-            <w:proofErr w:type="spellEnd"/>
           </w:p>
         </w:tc>
         <w:tc>
@@ -16710,7 +16968,6 @@
                 <w:lang w:val="es-ES" w:eastAsia="es-ES"/>
               </w:rPr>
             </w:pPr>
-            <w:proofErr w:type="spellStart"/>
             <w:r>
               <w:rPr>
                 <w:rFonts w:ascii="Aptos Narrow" w:eastAsia="Times New Roman" w:hAnsi="Aptos Narrow" w:cs="Times New Roman"/>
@@ -16719,7 +16976,6 @@
               </w:rPr>
               <w:t>Maximum</w:t>
             </w:r>
-            <w:proofErr w:type="spellEnd"/>
           </w:p>
         </w:tc>
         <w:tc>
@@ -17064,7 +17320,6 @@
                 <w:lang w:val="es-ES" w:eastAsia="es-ES"/>
               </w:rPr>
             </w:pPr>
-            <w:proofErr w:type="spellStart"/>
             <w:r>
               <w:rPr>
                 <w:rFonts w:ascii="Aptos Narrow" w:eastAsia="Times New Roman" w:hAnsi="Aptos Narrow" w:cs="Times New Roman"/>
@@ -17073,7 +17328,6 @@
               </w:rPr>
               <w:t>Count</w:t>
             </w:r>
-            <w:proofErr w:type="spellEnd"/>
           </w:p>
         </w:tc>
         <w:tc>
@@ -17242,51 +17496,13 @@
                 <w:lang w:val="es-ES" w:eastAsia="es-ES"/>
               </w:rPr>
             </w:pPr>
-            <w:proofErr w:type="spellStart"/>
             <w:r>
               <w:rPr>
                 <w:rFonts w:ascii="Aptos Narrow" w:eastAsia="Times New Roman" w:hAnsi="Aptos Narrow" w:cs="Times New Roman"/>
                 <w:color w:val="000000"/>
                 <w:lang w:val="es-ES" w:eastAsia="es-ES"/>
               </w:rPr>
-              <w:t>Confidence</w:t>
-            </w:r>
-            <w:proofErr w:type="spellEnd"/>
-            <w:r>
-              <w:rPr>
-                <w:rFonts w:ascii="Aptos Narrow" w:eastAsia="Times New Roman" w:hAnsi="Aptos Narrow" w:cs="Times New Roman"/>
-                <w:color w:val="000000"/>
-                <w:lang w:val="es-ES" w:eastAsia="es-ES"/>
-              </w:rPr>
-              <w:t xml:space="preserve"> </w:t>
-            </w:r>
-            <w:proofErr w:type="spellStart"/>
-            <w:proofErr w:type="gramStart"/>
-            <w:r>
-              <w:rPr>
-                <w:rFonts w:ascii="Aptos Narrow" w:eastAsia="Times New Roman" w:hAnsi="Aptos Narrow" w:cs="Times New Roman"/>
-                <w:color w:val="000000"/>
-                <w:lang w:val="es-ES" w:eastAsia="es-ES"/>
-              </w:rPr>
-              <w:t>Level</w:t>
-            </w:r>
-            <w:proofErr w:type="spellEnd"/>
-            <w:r>
-              <w:rPr>
-                <w:rFonts w:ascii="Aptos Narrow" w:eastAsia="Times New Roman" w:hAnsi="Aptos Narrow" w:cs="Times New Roman"/>
-                <w:color w:val="000000"/>
-                <w:lang w:val="es-ES" w:eastAsia="es-ES"/>
-              </w:rPr>
-              <w:t>(</w:t>
-            </w:r>
-            <w:proofErr w:type="gramEnd"/>
-            <w:r>
-              <w:rPr>
-                <w:rFonts w:ascii="Aptos Narrow" w:eastAsia="Times New Roman" w:hAnsi="Aptos Narrow" w:cs="Times New Roman"/>
-                <w:color w:val="000000"/>
-                <w:lang w:val="es-ES" w:eastAsia="es-ES"/>
-              </w:rPr>
-              <w:t>95,0%)</w:t>
+              <w:t>Confidence Level(95,0%)</w:t>
             </w:r>
           </w:p>
         </w:tc>
@@ -17437,19 +17653,12 @@
           <w:lang w:val="es-ES" w:eastAsia="es-ES"/>
         </w:rPr>
       </w:pPr>
-      <w:proofErr w:type="spellStart"/>
+      <w:bookmarkStart w:id="11" w:name="_Toc199189527"/>
       <w:r>
         <w:rPr>
           <w:lang w:val="es-ES" w:eastAsia="es-ES"/>
         </w:rPr>
-        <w:t>Computer</w:t>
-      </w:r>
-      <w:proofErr w:type="spellEnd"/>
-      <w:r>
-        <w:rPr>
-          <w:lang w:val="es-ES" w:eastAsia="es-ES"/>
-        </w:rPr>
-        <w:t xml:space="preserve"> </w:t>
+        <w:t xml:space="preserve">Computer </w:t>
       </w:r>
       <w:r>
         <w:rPr>
@@ -17461,16 +17670,9 @@
         <w:rPr>
           <w:lang w:val="es-ES" w:eastAsia="es-ES"/>
         </w:rPr>
-        <w:t xml:space="preserve"> </w:t>
+        <w:t xml:space="preserve"> results</w:t>
       </w:r>
-      <w:proofErr w:type="spellStart"/>
-      <w:r>
-        <w:rPr>
-          <w:lang w:val="es-ES" w:eastAsia="es-ES"/>
-        </w:rPr>
-        <w:t>results</w:t>
-      </w:r>
-      <w:proofErr w:type="spellEnd"/>
+      <w:bookmarkEnd w:id="11"/>
     </w:p>
     <w:p>
       <w:pPr>
@@ -17507,7 +17709,7 @@
                     </pic:cNvPicPr>
                   </pic:nvPicPr>
                   <pic:blipFill>
-                    <a:blip r:embed="rId14" cstate="print">
+                    <a:blip r:embed="rId16" cstate="print">
                       <a:extLst>
                         <a:ext uri="{28A0092B-C50C-407E-A947-70E740481C1C}">
                           <a14:useLocalDpi xmlns:a14="http://schemas.microsoft.com/office/drawing/2010/main" val="0"/>
@@ -18243,7 +18445,6 @@
                 <w:lang w:val="es-ES" w:eastAsia="es-ES"/>
               </w:rPr>
             </w:pPr>
-            <w:proofErr w:type="spellStart"/>
             <w:r>
               <w:rPr>
                 <w:rFonts w:ascii="Aptos Narrow" w:eastAsia="Times New Roman" w:hAnsi="Aptos Narrow" w:cs="Times New Roman"/>
@@ -18252,7 +18453,6 @@
               </w:rPr>
               <w:t>Mode</w:t>
             </w:r>
-            <w:proofErr w:type="spellEnd"/>
           </w:p>
         </w:tc>
         <w:tc>
@@ -18427,18 +18627,8 @@
                 <w:color w:val="000000"/>
                 <w:lang w:val="es-ES" w:eastAsia="es-ES"/>
               </w:rPr>
-              <w:t xml:space="preserve">Standard </w:t>
-            </w:r>
-            <w:proofErr w:type="spellStart"/>
-            <w:r>
-              <w:rPr>
-                <w:rFonts w:ascii="Aptos Narrow" w:eastAsia="Times New Roman" w:hAnsi="Aptos Narrow" w:cs="Times New Roman"/>
-                <w:color w:val="000000"/>
-                <w:lang w:val="es-ES" w:eastAsia="es-ES"/>
-              </w:rPr>
-              <w:t>Deviation</w:t>
-            </w:r>
-            <w:proofErr w:type="spellEnd"/>
+              <w:t>Standard Deviation</w:t>
+            </w:r>
           </w:p>
         </w:tc>
         <w:tc>
@@ -18607,34 +18797,14 @@
                 <w:lang w:val="es-ES" w:eastAsia="es-ES"/>
               </w:rPr>
             </w:pPr>
-            <w:proofErr w:type="spellStart"/>
             <w:r>
               <w:rPr>
                 <w:rFonts w:ascii="Aptos Narrow" w:eastAsia="Times New Roman" w:hAnsi="Aptos Narrow" w:cs="Times New Roman"/>
                 <w:color w:val="000000"/>
                 <w:lang w:val="es-ES" w:eastAsia="es-ES"/>
               </w:rPr>
-              <w:t>Sample</w:t>
-            </w:r>
-            <w:proofErr w:type="spellEnd"/>
-            <w:r>
-              <w:rPr>
-                <w:rFonts w:ascii="Aptos Narrow" w:eastAsia="Times New Roman" w:hAnsi="Aptos Narrow" w:cs="Times New Roman"/>
-                <w:color w:val="000000"/>
-                <w:lang w:val="es-ES" w:eastAsia="es-ES"/>
-              </w:rPr>
-              <w:t xml:space="preserve"> </w:t>
-            </w:r>
-            <w:proofErr w:type="spellStart"/>
-            <w:r>
-              <w:rPr>
-                <w:rFonts w:ascii="Aptos Narrow" w:eastAsia="Times New Roman" w:hAnsi="Aptos Narrow" w:cs="Times New Roman"/>
-                <w:color w:val="000000"/>
-                <w:lang w:val="es-ES" w:eastAsia="es-ES"/>
-              </w:rPr>
-              <w:t>Variance</w:t>
-            </w:r>
-            <w:proofErr w:type="spellEnd"/>
+              <w:t>Sample Variance</w:t>
+            </w:r>
           </w:p>
         </w:tc>
         <w:tc>
@@ -18803,7 +18973,6 @@
                 <w:lang w:val="es-ES" w:eastAsia="es-ES"/>
               </w:rPr>
             </w:pPr>
-            <w:proofErr w:type="spellStart"/>
             <w:r>
               <w:rPr>
                 <w:rFonts w:ascii="Aptos Narrow" w:eastAsia="Times New Roman" w:hAnsi="Aptos Narrow" w:cs="Times New Roman"/>
@@ -18812,7 +18981,6 @@
               </w:rPr>
               <w:t>Kurtosis</w:t>
             </w:r>
-            <w:proofErr w:type="spellEnd"/>
           </w:p>
         </w:tc>
         <w:tc>
@@ -18981,7 +19149,6 @@
                 <w:lang w:val="es-ES" w:eastAsia="es-ES"/>
               </w:rPr>
             </w:pPr>
-            <w:proofErr w:type="spellStart"/>
             <w:r>
               <w:rPr>
                 <w:rFonts w:ascii="Aptos Narrow" w:eastAsia="Times New Roman" w:hAnsi="Aptos Narrow" w:cs="Times New Roman"/>
@@ -18990,7 +19157,6 @@
               </w:rPr>
               <w:t>Skewness</w:t>
             </w:r>
-            <w:proofErr w:type="spellEnd"/>
           </w:p>
         </w:tc>
         <w:tc>
@@ -19159,7 +19325,6 @@
                 <w:lang w:val="es-ES" w:eastAsia="es-ES"/>
               </w:rPr>
             </w:pPr>
-            <w:proofErr w:type="spellStart"/>
             <w:r>
               <w:rPr>
                 <w:rFonts w:ascii="Aptos Narrow" w:eastAsia="Times New Roman" w:hAnsi="Aptos Narrow" w:cs="Times New Roman"/>
@@ -19168,7 +19333,6 @@
               </w:rPr>
               <w:t>Range</w:t>
             </w:r>
-            <w:proofErr w:type="spellEnd"/>
           </w:p>
         </w:tc>
         <w:tc>
@@ -19337,7 +19501,6 @@
                 <w:lang w:val="es-ES" w:eastAsia="es-ES"/>
               </w:rPr>
             </w:pPr>
-            <w:proofErr w:type="spellStart"/>
             <w:r>
               <w:rPr>
                 <w:rFonts w:ascii="Aptos Narrow" w:eastAsia="Times New Roman" w:hAnsi="Aptos Narrow" w:cs="Times New Roman"/>
@@ -19346,7 +19509,6 @@
               </w:rPr>
               <w:t>Minimum</w:t>
             </w:r>
-            <w:proofErr w:type="spellEnd"/>
           </w:p>
         </w:tc>
         <w:tc>
@@ -19515,7 +19677,6 @@
                 <w:lang w:val="es-ES" w:eastAsia="es-ES"/>
               </w:rPr>
             </w:pPr>
-            <w:proofErr w:type="spellStart"/>
             <w:r>
               <w:rPr>
                 <w:rFonts w:ascii="Aptos Narrow" w:eastAsia="Times New Roman" w:hAnsi="Aptos Narrow" w:cs="Times New Roman"/>
@@ -19524,7 +19685,6 @@
               </w:rPr>
               <w:t>Maximum</w:t>
             </w:r>
-            <w:proofErr w:type="spellEnd"/>
           </w:p>
         </w:tc>
         <w:tc>
@@ -19869,7 +20029,6 @@
                 <w:lang w:val="es-ES" w:eastAsia="es-ES"/>
               </w:rPr>
             </w:pPr>
-            <w:proofErr w:type="spellStart"/>
             <w:r>
               <w:rPr>
                 <w:rFonts w:ascii="Aptos Narrow" w:eastAsia="Times New Roman" w:hAnsi="Aptos Narrow" w:cs="Times New Roman"/>
@@ -19878,7 +20037,6 @@
               </w:rPr>
               <w:t>Count</w:t>
             </w:r>
-            <w:proofErr w:type="spellEnd"/>
           </w:p>
         </w:tc>
         <w:tc>
@@ -20047,51 +20205,13 @@
                 <w:lang w:val="es-ES" w:eastAsia="es-ES"/>
               </w:rPr>
             </w:pPr>
-            <w:proofErr w:type="spellStart"/>
             <w:r>
               <w:rPr>
                 <w:rFonts w:ascii="Aptos Narrow" w:eastAsia="Times New Roman" w:hAnsi="Aptos Narrow" w:cs="Times New Roman"/>
                 <w:color w:val="000000"/>
                 <w:lang w:val="es-ES" w:eastAsia="es-ES"/>
               </w:rPr>
-              <w:t>Confidence</w:t>
-            </w:r>
-            <w:proofErr w:type="spellEnd"/>
-            <w:r>
-              <w:rPr>
-                <w:rFonts w:ascii="Aptos Narrow" w:eastAsia="Times New Roman" w:hAnsi="Aptos Narrow" w:cs="Times New Roman"/>
-                <w:color w:val="000000"/>
-                <w:lang w:val="es-ES" w:eastAsia="es-ES"/>
-              </w:rPr>
-              <w:t xml:space="preserve"> </w:t>
-            </w:r>
-            <w:proofErr w:type="spellStart"/>
-            <w:proofErr w:type="gramStart"/>
-            <w:r>
-              <w:rPr>
-                <w:rFonts w:ascii="Aptos Narrow" w:eastAsia="Times New Roman" w:hAnsi="Aptos Narrow" w:cs="Times New Roman"/>
-                <w:color w:val="000000"/>
-                <w:lang w:val="es-ES" w:eastAsia="es-ES"/>
-              </w:rPr>
-              <w:t>Level</w:t>
-            </w:r>
-            <w:proofErr w:type="spellEnd"/>
-            <w:r>
-              <w:rPr>
-                <w:rFonts w:ascii="Aptos Narrow" w:eastAsia="Times New Roman" w:hAnsi="Aptos Narrow" w:cs="Times New Roman"/>
-                <w:color w:val="000000"/>
-                <w:lang w:val="es-ES" w:eastAsia="es-ES"/>
-              </w:rPr>
-              <w:t>(</w:t>
-            </w:r>
-            <w:proofErr w:type="gramEnd"/>
-            <w:r>
-              <w:rPr>
-                <w:rFonts w:ascii="Aptos Narrow" w:eastAsia="Times New Roman" w:hAnsi="Aptos Narrow" w:cs="Times New Roman"/>
-                <w:color w:val="000000"/>
-                <w:lang w:val="es-ES" w:eastAsia="es-ES"/>
-              </w:rPr>
-              <w:t>95,0%)</w:t>
+              <w:t>Confidence Level(95,0%)</w:t>
             </w:r>
           </w:p>
         </w:tc>
@@ -20242,12 +20362,14 @@
           <w:lang w:eastAsia="es-ES"/>
         </w:rPr>
       </w:pPr>
+      <w:bookmarkStart w:id="12" w:name="_Toc199189528"/>
       <w:r>
         <w:rPr>
           <w:lang w:eastAsia="es-ES"/>
         </w:rPr>
         <w:t>Results comparison</w:t>
       </w:r>
+      <w:bookmarkEnd w:id="12"/>
     </w:p>
     <w:p>
       <w:pPr>
@@ -20331,21 +20453,7 @@
         <w:rPr>
           <w:lang w:eastAsia="es-ES"/>
         </w:rPr>
-        <w:t xml:space="preserve">But this information isn’t conclusive. </w:t>
-      </w:r>
-      <w:proofErr w:type="gramStart"/>
-      <w:r>
-        <w:rPr>
-          <w:lang w:eastAsia="es-ES"/>
-        </w:rPr>
-        <w:t>So</w:t>
-      </w:r>
-      <w:proofErr w:type="gramEnd"/>
-      <w:r>
-        <w:rPr>
-          <w:lang w:eastAsia="es-ES"/>
-        </w:rPr>
-        <w:t xml:space="preserve"> to get a satisfactory conclusion, we will find the p-value, which is shown in the following table:</w:t>
+        <w:t>But this information isn’t conclusive. So to get a satisfactory conclusion, we will find the p-value, which is shown in the following table:</w:t>
       </w:r>
     </w:p>
     <w:tbl>
@@ -20599,34 +20707,14 @@
                 <w:lang w:val="es-ES" w:eastAsia="es-ES"/>
               </w:rPr>
             </w:pPr>
-            <w:proofErr w:type="spellStart"/>
             <w:r>
               <w:rPr>
                 <w:rFonts w:ascii="Aptos Narrow" w:eastAsia="Times New Roman" w:hAnsi="Aptos Narrow" w:cs="Times New Roman"/>
                 <w:color w:val="000000"/>
                 <w:lang w:val="es-ES" w:eastAsia="es-ES"/>
               </w:rPr>
-              <w:t>Known</w:t>
-            </w:r>
-            <w:proofErr w:type="spellEnd"/>
-            <w:r>
-              <w:rPr>
-                <w:rFonts w:ascii="Aptos Narrow" w:eastAsia="Times New Roman" w:hAnsi="Aptos Narrow" w:cs="Times New Roman"/>
-                <w:color w:val="000000"/>
-                <w:lang w:val="es-ES" w:eastAsia="es-ES"/>
-              </w:rPr>
-              <w:t xml:space="preserve"> </w:t>
-            </w:r>
-            <w:proofErr w:type="spellStart"/>
-            <w:r>
-              <w:rPr>
-                <w:rFonts w:ascii="Aptos Narrow" w:eastAsia="Times New Roman" w:hAnsi="Aptos Narrow" w:cs="Times New Roman"/>
-                <w:color w:val="000000"/>
-                <w:lang w:val="es-ES" w:eastAsia="es-ES"/>
-              </w:rPr>
-              <w:t>Variance</w:t>
-            </w:r>
-            <w:proofErr w:type="spellEnd"/>
+              <w:t>Known Variance</w:t>
+            </w:r>
           </w:p>
         </w:tc>
         <w:tc>
@@ -20723,7 +20811,6 @@
                 <w:lang w:val="es-ES" w:eastAsia="es-ES"/>
               </w:rPr>
             </w:pPr>
-            <w:proofErr w:type="spellStart"/>
             <w:r>
               <w:rPr>
                 <w:rFonts w:ascii="Aptos Narrow" w:eastAsia="Times New Roman" w:hAnsi="Aptos Narrow" w:cs="Times New Roman"/>
@@ -20732,7 +20819,6 @@
               </w:rPr>
               <w:t>Observations</w:t>
             </w:r>
-            <w:proofErr w:type="spellEnd"/>
           </w:p>
         </w:tc>
         <w:tc>
@@ -20829,34 +20915,14 @@
                 <w:lang w:val="es-ES" w:eastAsia="es-ES"/>
               </w:rPr>
             </w:pPr>
-            <w:proofErr w:type="spellStart"/>
             <w:r>
               <w:rPr>
                 <w:rFonts w:ascii="Aptos Narrow" w:eastAsia="Times New Roman" w:hAnsi="Aptos Narrow" w:cs="Times New Roman"/>
                 <w:color w:val="000000"/>
                 <w:lang w:val="es-ES" w:eastAsia="es-ES"/>
               </w:rPr>
-              <w:t>Hypothesized</w:t>
-            </w:r>
-            <w:proofErr w:type="spellEnd"/>
-            <w:r>
-              <w:rPr>
-                <w:rFonts w:ascii="Aptos Narrow" w:eastAsia="Times New Roman" w:hAnsi="Aptos Narrow" w:cs="Times New Roman"/>
-                <w:color w:val="000000"/>
-                <w:lang w:val="es-ES" w:eastAsia="es-ES"/>
-              </w:rPr>
-              <w:t xml:space="preserve"> Mean </w:t>
-            </w:r>
-            <w:proofErr w:type="spellStart"/>
-            <w:r>
-              <w:rPr>
-                <w:rFonts w:ascii="Aptos Narrow" w:eastAsia="Times New Roman" w:hAnsi="Aptos Narrow" w:cs="Times New Roman"/>
-                <w:color w:val="000000"/>
-                <w:lang w:val="es-ES" w:eastAsia="es-ES"/>
-              </w:rPr>
-              <w:t>Difference</w:t>
-            </w:r>
-            <w:proofErr w:type="spellEnd"/>
+              <w:t>Hypothesized Mean Difference</w:t>
+            </w:r>
           </w:p>
         </w:tc>
         <w:tc>
@@ -21143,36 +21209,8 @@
                 <w:color w:val="000000"/>
                 <w:lang w:val="es-ES" w:eastAsia="es-ES"/>
               </w:rPr>
-              <w:t xml:space="preserve">z </w:t>
-            </w:r>
-            <w:proofErr w:type="spellStart"/>
-            <w:r>
-              <w:rPr>
-                <w:rFonts w:ascii="Aptos Narrow" w:eastAsia="Times New Roman" w:hAnsi="Aptos Narrow" w:cs="Times New Roman"/>
-                <w:color w:val="000000"/>
-                <w:lang w:val="es-ES" w:eastAsia="es-ES"/>
-              </w:rPr>
-              <w:t>Critical</w:t>
-            </w:r>
-            <w:proofErr w:type="spellEnd"/>
-            <w:r>
-              <w:rPr>
-                <w:rFonts w:ascii="Aptos Narrow" w:eastAsia="Times New Roman" w:hAnsi="Aptos Narrow" w:cs="Times New Roman"/>
-                <w:color w:val="000000"/>
-                <w:lang w:val="es-ES" w:eastAsia="es-ES"/>
-              </w:rPr>
-              <w:t xml:space="preserve"> </w:t>
-            </w:r>
-            <w:proofErr w:type="spellStart"/>
-            <w:r>
-              <w:rPr>
-                <w:rFonts w:ascii="Aptos Narrow" w:eastAsia="Times New Roman" w:hAnsi="Aptos Narrow" w:cs="Times New Roman"/>
-                <w:color w:val="000000"/>
-                <w:lang w:val="es-ES" w:eastAsia="es-ES"/>
-              </w:rPr>
-              <w:t>one-tail</w:t>
-            </w:r>
-            <w:proofErr w:type="spellEnd"/>
+              <w:t>z Critical one-tail</w:t>
+            </w:r>
           </w:p>
         </w:tc>
         <w:tc>
@@ -21363,36 +21401,8 @@
                 <w:color w:val="000000"/>
                 <w:lang w:val="es-ES" w:eastAsia="es-ES"/>
               </w:rPr>
-              <w:t xml:space="preserve">z </w:t>
-            </w:r>
-            <w:proofErr w:type="spellStart"/>
-            <w:r>
-              <w:rPr>
-                <w:rFonts w:ascii="Aptos Narrow" w:eastAsia="Times New Roman" w:hAnsi="Aptos Narrow" w:cs="Times New Roman"/>
-                <w:color w:val="000000"/>
-                <w:lang w:val="es-ES" w:eastAsia="es-ES"/>
-              </w:rPr>
-              <w:t>Critical</w:t>
-            </w:r>
-            <w:proofErr w:type="spellEnd"/>
-            <w:r>
-              <w:rPr>
-                <w:rFonts w:ascii="Aptos Narrow" w:eastAsia="Times New Roman" w:hAnsi="Aptos Narrow" w:cs="Times New Roman"/>
-                <w:color w:val="000000"/>
-                <w:lang w:val="es-ES" w:eastAsia="es-ES"/>
-              </w:rPr>
-              <w:t xml:space="preserve"> </w:t>
-            </w:r>
-            <w:proofErr w:type="spellStart"/>
-            <w:r>
-              <w:rPr>
-                <w:rFonts w:ascii="Aptos Narrow" w:eastAsia="Times New Roman" w:hAnsi="Aptos Narrow" w:cs="Times New Roman"/>
-                <w:color w:val="000000"/>
-                <w:lang w:val="es-ES" w:eastAsia="es-ES"/>
-              </w:rPr>
-              <w:t>two-tail</w:t>
-            </w:r>
-            <w:proofErr w:type="spellEnd"/>
+              <w:t>z Critical two-tail</w:t>
+            </w:r>
           </w:p>
         </w:tc>
         <w:tc>
@@ -21571,11 +21581,11 @@
       <w:pPr>
         <w:pStyle w:val="Heading1"/>
       </w:pPr>
-      <w:bookmarkStart w:id="9" w:name="_Toc199017500"/>
+      <w:bookmarkStart w:id="13" w:name="_Toc199189529"/>
       <w:r>
         <w:t>Conclusions</w:t>
       </w:r>
-      <w:bookmarkEnd w:id="9"/>
+      <w:bookmarkEnd w:id="13"/>
     </w:p>
     <w:p/>
     <w:p>
@@ -21625,11 +21635,11 @@
       <w:pPr>
         <w:pStyle w:val="Heading1"/>
       </w:pPr>
-      <w:bookmarkStart w:id="10" w:name="_Toc199017501"/>
+      <w:bookmarkStart w:id="14" w:name="_Toc199189530"/>
       <w:r>
         <w:t>Bibliography</w:t>
       </w:r>
-      <w:bookmarkEnd w:id="10"/>
+      <w:bookmarkEnd w:id="14"/>
     </w:p>
     <w:p>
       <w:pPr>
@@ -21702,7 +21712,7 @@
       </w:pPr>
     </w:p>
     <w:sectPr>
-      <w:footerReference w:type="default" r:id="rId15"/>
+      <w:footerReference w:type="default" r:id="rId17"/>
       <w:pgSz w:w="11906" w:h="16838"/>
       <w:pgMar w:top="1417" w:right="1701" w:bottom="1417" w:left="1701" w:header="708" w:footer="708" w:gutter="0"/>
       <w:pgNumType w:start="0"/>

</xml_diff>